<commit_message>
Docx mis a jour
</commit_message>
<xml_diff>
--- a/TV_c.docx
+++ b/TV_c.docx
@@ -607,7 +607,30 @@
         <w:rPr>
           <w:rtl w:val="0"/>
         </w:rPr>
-        <w:t xml:space="preserve">Jason : Fichier du menu + Ajouter et supprimer plat + les afficher </w:t>
+        <w:t xml:space="preserve">Jason : Fichier du menu ( + Ajouter et supprimer plat + les afficher </w:t>
+      </w:r>
+    </w:p>
+    <w:p>
+      <w:pPr>
+        <w:ind w:left="0" w:firstLine="0"/>
+        <w:rPr/>
+      </w:pPr>
+      <w:r>
+        <w:rPr>
+          <w:rtl w:val="0"/>
+        </w:rPr>
+      </w:r>
+    </w:p>
+    <w:p>
+      <w:pPr>
+        <w:ind w:left="0" w:firstLine="0"/>
+        <w:rPr/>
+      </w:pPr>
+      <w:r>
+        <w:rPr>
+          <w:rtl w:val="0"/>
+        </w:rPr>
+        <w:t xml:space="preserve">test</w:t>
       </w:r>
     </w:p>
     <w:sectPr>

</xml_diff>